<commit_message>
Maven and Git GitHub Intro
Maven and Git GitHub Intro
</commit_message>
<xml_diff>
--- a/docs/Maven.docx
+++ b/docs/Maven.docx
@@ -126,7 +126,23 @@
           <w:sz w:val="24"/>
           <w:szCs w:val="24"/>
         </w:rPr>
-        <w:t>There are different stage in maven which helps in the development activity</w:t>
+        <w:t xml:space="preserve">There </w:t>
+      </w:r>
+      <w:proofErr w:type="gramStart"/>
+      <w:r>
+        <w:rPr>
+          <w:sz w:val="24"/>
+          <w:szCs w:val="24"/>
+        </w:rPr>
+        <w:t>are</w:t>
+      </w:r>
+      <w:proofErr w:type="gramEnd"/>
+      <w:r>
+        <w:rPr>
+          <w:sz w:val="24"/>
+          <w:szCs w:val="24"/>
+        </w:rPr>
+        <w:t xml:space="preserve"> different stage in maven which helps in the development activity</w:t>
       </w:r>
     </w:p>
     <w:p>
@@ -148,6 +164,7 @@
         </w:rPr>
         <w:t xml:space="preserve">Maven can compile you code in the </w:t>
       </w:r>
+      <w:proofErr w:type="spellStart"/>
       <w:r>
         <w:rPr>
           <w:b/>
@@ -155,13 +172,23 @@
           <w:sz w:val="24"/>
           <w:szCs w:val="24"/>
         </w:rPr>
-        <w:t>mvn compile</w:t>
-      </w:r>
-      <w:r>
-        <w:rPr>
+        <w:t>mvn</w:t>
+      </w:r>
+      <w:proofErr w:type="spellEnd"/>
+      <w:r>
+        <w:rPr>
+          <w:b/>
+          <w:bCs/>
           <w:sz w:val="24"/>
           <w:szCs w:val="24"/>
         </w:rPr>
+        <w:t xml:space="preserve"> compile</w:t>
+      </w:r>
+      <w:r>
+        <w:rPr>
+          <w:sz w:val="24"/>
+          <w:szCs w:val="24"/>
+        </w:rPr>
         <w:t xml:space="preserve"> stage</w:t>
       </w:r>
     </w:p>
@@ -184,6 +211,7 @@
         </w:rPr>
         <w:t xml:space="preserve">Maven can help us to execute the test cases written inside project using </w:t>
       </w:r>
+      <w:proofErr w:type="spellStart"/>
       <w:r>
         <w:rPr>
           <w:b/>
@@ -191,13 +219,23 @@
           <w:sz w:val="24"/>
           <w:szCs w:val="24"/>
         </w:rPr>
-        <w:t>mvn test</w:t>
-      </w:r>
-      <w:r>
-        <w:rPr>
+        <w:t>mvn</w:t>
+      </w:r>
+      <w:proofErr w:type="spellEnd"/>
+      <w:r>
+        <w:rPr>
+          <w:b/>
+          <w:bCs/>
           <w:sz w:val="24"/>
           <w:szCs w:val="24"/>
         </w:rPr>
+        <w:t xml:space="preserve"> test</w:t>
+      </w:r>
+      <w:r>
+        <w:rPr>
+          <w:sz w:val="24"/>
+          <w:szCs w:val="24"/>
+        </w:rPr>
         <w:t xml:space="preserve"> stage</w:t>
       </w:r>
     </w:p>
@@ -220,6 +258,7 @@
         </w:rPr>
         <w:t xml:space="preserve">Maven can help us to create a package of the project using </w:t>
       </w:r>
+      <w:proofErr w:type="spellStart"/>
       <w:r>
         <w:rPr>
           <w:b/>
@@ -227,13 +266,23 @@
           <w:sz w:val="24"/>
           <w:szCs w:val="24"/>
         </w:rPr>
-        <w:t>mvn package</w:t>
-      </w:r>
-      <w:r>
-        <w:rPr>
+        <w:t>mvn</w:t>
+      </w:r>
+      <w:proofErr w:type="spellEnd"/>
+      <w:r>
+        <w:rPr>
+          <w:b/>
+          <w:bCs/>
           <w:sz w:val="24"/>
           <w:szCs w:val="24"/>
         </w:rPr>
+        <w:t xml:space="preserve"> package</w:t>
+      </w:r>
+      <w:r>
+        <w:rPr>
+          <w:sz w:val="24"/>
+          <w:szCs w:val="24"/>
+        </w:rPr>
         <w:t xml:space="preserve"> stage</w:t>
       </w:r>
     </w:p>
@@ -256,6 +305,7 @@
         </w:rPr>
         <w:t xml:space="preserve">Can execute the project using </w:t>
       </w:r>
+      <w:proofErr w:type="spellStart"/>
       <w:r>
         <w:rPr>
           <w:b/>
@@ -263,7 +313,17 @@
           <w:sz w:val="24"/>
           <w:szCs w:val="24"/>
         </w:rPr>
-        <w:t>mvn deploy</w:t>
+        <w:t>mvn</w:t>
+      </w:r>
+      <w:proofErr w:type="spellEnd"/>
+      <w:r>
+        <w:rPr>
+          <w:b/>
+          <w:bCs/>
+          <w:sz w:val="24"/>
+          <w:szCs w:val="24"/>
+        </w:rPr>
+        <w:t xml:space="preserve"> deploy</w:t>
       </w:r>
       <w:r>
         <w:rPr>
@@ -448,10 +508,22 @@
           <w:b/>
           <w:bCs/>
         </w:rPr>
-        <w:t>MAVEN_HOME</w:t>
-      </w:r>
-      <w:r>
-        <w:t xml:space="preserve"> : Create a New Variable and set Path of Maven extracted folder</w:t>
+        <w:t>MAVEN_</w:t>
+      </w:r>
+      <w:proofErr w:type="gramStart"/>
+      <w:r>
+        <w:rPr>
+          <w:b/>
+          <w:bCs/>
+        </w:rPr>
+        <w:t>HOME</w:t>
+      </w:r>
+      <w:r>
+        <w:t xml:space="preserve"> :</w:t>
+      </w:r>
+      <w:proofErr w:type="gramEnd"/>
+      <w:r>
+        <w:t xml:space="preserve"> Create a New Variable and set Path of Maven extracted folder</w:t>
       </w:r>
     </w:p>
     <w:p>
@@ -676,7 +748,22 @@
           <w:bCs/>
         </w:rPr>
         <w:br/>
-        <w:t>mvn -version</w:t>
+      </w:r>
+      <w:proofErr w:type="spellStart"/>
+      <w:r>
+        <w:rPr>
+          <w:b/>
+          <w:bCs/>
+        </w:rPr>
+        <w:t>mvn</w:t>
+      </w:r>
+      <w:proofErr w:type="spellEnd"/>
+      <w:r>
+        <w:rPr>
+          <w:b/>
+          <w:bCs/>
+        </w:rPr>
+        <w:t xml:space="preserve"> -version</w:t>
       </w:r>
     </w:p>
     <w:p>
@@ -791,7 +878,20 @@
         </w:numPr>
       </w:pPr>
       <w:r>
-        <w:t>Search for the Archetype “org.apache.maven”</w:t>
+        <w:t>Search for the Archetype “</w:t>
+      </w:r>
+      <w:proofErr w:type="spellStart"/>
+      <w:proofErr w:type="gramStart"/>
+      <w:r>
+        <w:t>org.apache</w:t>
+      </w:r>
+      <w:proofErr w:type="gramEnd"/>
+      <w:r>
+        <w:t>.maven</w:t>
+      </w:r>
+      <w:proofErr w:type="spellEnd"/>
+      <w:r>
+        <w:t>”</w:t>
       </w:r>
     </w:p>
     <w:p>
@@ -807,8 +907,17 @@
           <w:b/>
           <w:bCs/>
         </w:rPr>
-        <w:t>maven-archetype-quickstart</w:t>
-      </w:r>
+        <w:t>maven-archetype-</w:t>
+      </w:r>
+      <w:proofErr w:type="spellStart"/>
+      <w:r>
+        <w:rPr>
+          <w:b/>
+          <w:bCs/>
+        </w:rPr>
+        <w:t>quickstart</w:t>
+      </w:r>
+      <w:proofErr w:type="spellEnd"/>
       <w:r>
         <w:t xml:space="preserve">: This option is use to get the </w:t>
       </w:r>
@@ -1277,6 +1386,7 @@
       <w:r>
         <w:t xml:space="preserve"> Command </w:t>
       </w:r>
+      <w:proofErr w:type="spellStart"/>
       <w:r>
         <w:rPr>
           <w:b/>
@@ -1284,6 +1394,7 @@
         </w:rPr>
         <w:t>mvn</w:t>
       </w:r>
+      <w:proofErr w:type="spellEnd"/>
       <w:r>
         <w:rPr>
           <w:b/>
@@ -1316,11 +1427,9 @@
         <w:t>In this stage the project correctness will be check like project structure, dependencies etc.</w:t>
       </w:r>
       <w:r>
-        <w:t xml:space="preserve"> </w:t>
-      </w:r>
-      <w:r>
-        <w:t xml:space="preserve">Command </w:t>
-      </w:r>
+        <w:t xml:space="preserve"> Command </w:t>
+      </w:r>
+      <w:proofErr w:type="spellStart"/>
       <w:r>
         <w:rPr>
           <w:b/>
@@ -1328,6 +1437,7 @@
         </w:rPr>
         <w:t>mvn</w:t>
       </w:r>
+      <w:proofErr w:type="spellEnd"/>
       <w:r>
         <w:rPr>
           <w:b/>
@@ -1367,11 +1477,9 @@
         <w:t>In this stage all the java classes will be compiled and generate a .class file.</w:t>
       </w:r>
       <w:r>
-        <w:t xml:space="preserve"> </w:t>
-      </w:r>
-      <w:r>
-        <w:t xml:space="preserve">Command </w:t>
-      </w:r>
+        <w:t xml:space="preserve"> Command </w:t>
+      </w:r>
+      <w:proofErr w:type="spellStart"/>
       <w:r>
         <w:rPr>
           <w:b/>
@@ -1379,6 +1487,7 @@
         </w:rPr>
         <w:t>mvn</w:t>
       </w:r>
+      <w:proofErr w:type="spellEnd"/>
       <w:r>
         <w:rPr>
           <w:b/>
@@ -1424,11 +1533,9 @@
         <w:t xml:space="preserve"> stage the test cases will be executed if it is available.</w:t>
       </w:r>
       <w:r>
-        <w:t xml:space="preserve"> </w:t>
-      </w:r>
-      <w:r>
-        <w:t xml:space="preserve">Command </w:t>
-      </w:r>
+        <w:t xml:space="preserve"> Command </w:t>
+      </w:r>
+      <w:proofErr w:type="spellStart"/>
       <w:r>
         <w:rPr>
           <w:b/>
@@ -1436,6 +1543,7 @@
         </w:rPr>
         <w:t>mvn</w:t>
       </w:r>
+      <w:proofErr w:type="spellEnd"/>
       <w:r>
         <w:rPr>
           <w:b/>
@@ -1547,7 +1655,15 @@
         </w:numPr>
       </w:pPr>
       <w:r>
-        <w:t>The application can be start execution.</w:t>
+        <w:t xml:space="preserve">The application can be </w:t>
+      </w:r>
+      <w:proofErr w:type="gramStart"/>
+      <w:r>
+        <w:t>start</w:t>
+      </w:r>
+      <w:proofErr w:type="gramEnd"/>
+      <w:r>
+        <w:t xml:space="preserve"> execution.</w:t>
       </w:r>
     </w:p>
     <w:p>
@@ -1580,7 +1696,15 @@
         <w:t xml:space="preserve">Scope </w:t>
       </w:r>
       <w:r>
-        <w:t>is a ways to define the jar file availability in the project</w:t>
+        <w:t xml:space="preserve">is a </w:t>
+      </w:r>
+      <w:proofErr w:type="gramStart"/>
+      <w:r>
+        <w:t>ways</w:t>
+      </w:r>
+      <w:proofErr w:type="gramEnd"/>
+      <w:r>
+        <w:t xml:space="preserve"> to define the jar file availability in the project</w:t>
       </w:r>
       <w:r>
         <w:t xml:space="preserve"> (Maven Lifecycle)</w:t>
@@ -1598,7 +1722,15 @@
         </w:numPr>
       </w:pPr>
       <w:r>
-        <w:t>There are different scope in Maven</w:t>
+        <w:t xml:space="preserve">There </w:t>
+      </w:r>
+      <w:proofErr w:type="gramStart"/>
+      <w:r>
+        <w:t>are</w:t>
+      </w:r>
+      <w:proofErr w:type="gramEnd"/>
+      <w:r>
+        <w:t xml:space="preserve"> different scope in Maven</w:t>
       </w:r>
     </w:p>
     <w:p>
@@ -1832,7 +1964,15 @@
         </w:numPr>
       </w:pPr>
       <w:r>
-        <w:t>Mostly the version are divided into 3 parts</w:t>
+        <w:t xml:space="preserve">Mostly the version </w:t>
+      </w:r>
+      <w:proofErr w:type="gramStart"/>
+      <w:r>
+        <w:t>are</w:t>
+      </w:r>
+      <w:proofErr w:type="gramEnd"/>
+      <w:r>
+        <w:t xml:space="preserve"> divided into 3 parts</w:t>
       </w:r>
     </w:p>
     <w:p>
@@ -1847,7 +1987,15 @@
         <w:t>Major Version</w:t>
       </w:r>
       <w:r>
-        <w:t>: Use for a new features.</w:t>
+        <w:t xml:space="preserve">: Use for a </w:t>
+      </w:r>
+      <w:proofErr w:type="gramStart"/>
+      <w:r>
+        <w:t>new features</w:t>
+      </w:r>
+      <w:proofErr w:type="gramEnd"/>
+      <w:r>
+        <w:t>.</w:t>
       </w:r>
     </w:p>
     <w:p>
@@ -1862,7 +2010,15 @@
         <w:t>Mid Version</w:t>
       </w:r>
       <w:r>
-        <w:t xml:space="preserve">: user for a changes into existing feature </w:t>
+        <w:t xml:space="preserve">: user for a </w:t>
+      </w:r>
+      <w:proofErr w:type="gramStart"/>
+      <w:r>
+        <w:t>changes</w:t>
+      </w:r>
+      <w:proofErr w:type="gramEnd"/>
+      <w:r>
+        <w:t xml:space="preserve"> into existing feature </w:t>
       </w:r>
     </w:p>
     <w:p>
@@ -1978,7 +2134,13 @@
       </w:pPr>
       <w:r>
         <w:tab/>
-        <w:t>Dev Enviorment (External to your local system)</w:t>
+        <w:t xml:space="preserve">Dev </w:t>
+      </w:r>
+      <w:r>
+        <w:t>Environment</w:t>
+      </w:r>
+      <w:r>
+        <w:t xml:space="preserve"> (External to your local system)</w:t>
       </w:r>
     </w:p>
     <w:p>
@@ -1995,7 +2157,18 @@
       </w:pPr>
       <w:r>
         <w:tab/>
-        <w:t>Funtional tester (Stage, ITF Enviornment)</w:t>
+      </w:r>
+      <w:r>
+        <w:t>Functional</w:t>
+      </w:r>
+      <w:r>
+        <w:t xml:space="preserve"> tester (Stage, ITF </w:t>
+      </w:r>
+      <w:r>
+        <w:t>Environment</w:t>
+      </w:r>
+      <w:r>
+        <w:t>)</w:t>
       </w:r>
     </w:p>
     <w:p>
@@ -2004,7 +2177,13 @@
       </w:pPr>
       <w:r>
         <w:tab/>
-        <w:t>Performance test (MTF Enviornemnt)</w:t>
+        <w:t xml:space="preserve">Performance test (MTF </w:t>
+      </w:r>
+      <w:r>
+        <w:t>Environment</w:t>
+      </w:r>
+      <w:r>
+        <w:t>)</w:t>
       </w:r>
     </w:p>
     <w:p>
@@ -2012,7 +2191,13 @@
         <w:ind w:left="720"/>
       </w:pPr>
       <w:r>
-        <w:t>Business User (Pre-Prod Enviorment)</w:t>
+        <w:t xml:space="preserve">Business User (Pre-Prod </w:t>
+      </w:r>
+      <w:r>
+        <w:t>Environment</w:t>
+      </w:r>
+      <w:r>
+        <w:t>)</w:t>
       </w:r>
     </w:p>
     <w:p>
@@ -2020,7 +2205,13 @@
         <w:ind w:left="720"/>
       </w:pPr>
       <w:r>
-        <w:t>Client (Prod Enviornment)</w:t>
+        <w:t xml:space="preserve">Client (Prod </w:t>
+      </w:r>
+      <w:r>
+        <w:t>Environment</w:t>
+      </w:r>
+      <w:r>
+        <w:t>)</w:t>
       </w:r>
     </w:p>
     <w:p/>

</xml_diff>